<commit_message>
szint lépési feltétel kijavítása
</commit_message>
<xml_diff>
--- a/Documentation.docx
+++ b/Documentation.docx
@@ -25,9 +25,11 @@
           <w:szCs w:val="32"/>
           <w:shd w:val="clear" w:color="auto" w:fill="FFFFFF"/>
         </w:rPr>
-        <w:t>Modern</w:t>
-      </w:r>
-      <w:r>
+        <w:t>Modern webtechnológiák a kutatás szolgálatában II.</w:t>
+      </w:r>
+    </w:p>
+    <w:p>
+      <w:pPr>
         <w:rPr>
           <w:rFonts w:ascii="Arial" w:hAnsi="Arial" w:cs="Arial"/>
           <w:b/>
@@ -37,132 +39,94 @@
           <w:szCs w:val="32"/>
           <w:shd w:val="clear" w:color="auto" w:fill="FFFFFF"/>
         </w:rPr>
-        <w:t xml:space="preserve"> </w:t>
-      </w:r>
+      </w:pPr>
+    </w:p>
+    <w:p>
+      <w:pPr>
+        <w:jc w:val="both"/>
+        <w:rPr>
+          <w:rFonts w:ascii="Arial" w:hAnsi="Arial" w:cs="Arial"/>
+          <w:color w:val="222222"/>
+          <w:sz w:val="24"/>
+          <w:szCs w:val="24"/>
+          <w:shd w:val="clear" w:color="auto" w:fill="FFFFFF"/>
+        </w:rPr>
+      </w:pPr>
+      <w:r>
+        <w:rPr>
+          <w:rFonts w:ascii="Arial" w:hAnsi="Arial" w:cs="Arial"/>
+          <w:color w:val="222222"/>
+          <w:sz w:val="24"/>
+          <w:szCs w:val="24"/>
+          <w:shd w:val="clear" w:color="auto" w:fill="FFFFFF"/>
+        </w:rPr>
+        <w:t>Miről is volt szó az órán?</w:t>
+      </w:r>
+    </w:p>
+    <w:p>
+      <w:pPr>
+        <w:jc w:val="both"/>
+        <w:rPr>
+          <w:rFonts w:ascii="Arial" w:hAnsi="Arial" w:cs="Arial"/>
+          <w:color w:val="222222"/>
+          <w:sz w:val="24"/>
+          <w:szCs w:val="24"/>
+          <w:shd w:val="clear" w:color="auto" w:fill="FFFFFF"/>
+        </w:rPr>
+      </w:pPr>
+    </w:p>
+    <w:p>
+      <w:pPr>
+        <w:jc w:val="both"/>
+        <w:rPr>
+          <w:rFonts w:ascii="Arial" w:hAnsi="Arial" w:cs="Arial"/>
+          <w:color w:val="222222"/>
+          <w:sz w:val="24"/>
+          <w:szCs w:val="24"/>
+          <w:shd w:val="clear" w:color="auto" w:fill="FFFFFF"/>
+        </w:rPr>
+      </w:pPr>
+      <w:r>
+        <w:rPr>
+          <w:rFonts w:ascii="Arial" w:hAnsi="Arial" w:cs="Arial"/>
+          <w:color w:val="222222"/>
+          <w:sz w:val="24"/>
+          <w:szCs w:val="24"/>
+          <w:shd w:val="clear" w:color="auto" w:fill="FFFFFF"/>
+        </w:rPr>
+        <w:t xml:space="preserve">Az órán beszéltünk </w:t>
+      </w:r>
+      <w:proofErr w:type="spellStart"/>
       <w:r>
         <w:rPr>
           <w:rFonts w:ascii="Arial" w:hAnsi="Arial" w:cs="Arial"/>
           <w:b/>
           <w:bCs/>
           <w:color w:val="222222"/>
-          <w:sz w:val="32"/>
-          <w:szCs w:val="32"/>
-          <w:shd w:val="clear" w:color="auto" w:fill="FFFFFF"/>
-        </w:rPr>
-        <w:t>webtechnológiák a kutatás szolgálatában II</w:t>
-      </w:r>
+          <w:sz w:val="24"/>
+          <w:szCs w:val="24"/>
+          <w:shd w:val="clear" w:color="auto" w:fill="FFFFFF"/>
+        </w:rPr>
+        <w:t>node</w:t>
+      </w:r>
+      <w:proofErr w:type="spellEnd"/>
+      <w:r>
+        <w:rPr>
+          <w:rFonts w:ascii="Arial" w:hAnsi="Arial" w:cs="Arial"/>
+          <w:color w:val="222222"/>
+          <w:sz w:val="24"/>
+          <w:szCs w:val="24"/>
+          <w:shd w:val="clear" w:color="auto" w:fill="FFFFFF"/>
+        </w:rPr>
+        <w:t xml:space="preserve"> szerverekről, példát néztünk </w:t>
+      </w:r>
+      <w:proofErr w:type="spellStart"/>
       <w:r>
         <w:rPr>
           <w:rFonts w:ascii="Arial" w:hAnsi="Arial" w:cs="Arial"/>
           <w:b/>
           <w:bCs/>
           <w:color w:val="222222"/>
-          <w:sz w:val="32"/>
-          <w:szCs w:val="32"/>
-          <w:shd w:val="clear" w:color="auto" w:fill="FFFFFF"/>
-        </w:rPr>
-        <w:t>.</w:t>
-      </w:r>
-    </w:p>
-    <w:p>
-      <w:pPr>
-        <w:rPr>
-          <w:rFonts w:ascii="Arial" w:hAnsi="Arial" w:cs="Arial"/>
-          <w:b/>
-          <w:bCs/>
-          <w:color w:val="222222"/>
-          <w:sz w:val="32"/>
-          <w:szCs w:val="32"/>
-          <w:shd w:val="clear" w:color="auto" w:fill="FFFFFF"/>
-        </w:rPr>
-      </w:pPr>
-    </w:p>
-    <w:p>
-      <w:pPr>
-        <w:jc w:val="both"/>
-        <w:rPr>
-          <w:rFonts w:ascii="Arial" w:hAnsi="Arial" w:cs="Arial"/>
-          <w:color w:val="222222"/>
-          <w:sz w:val="24"/>
-          <w:szCs w:val="24"/>
-          <w:shd w:val="clear" w:color="auto" w:fill="FFFFFF"/>
-        </w:rPr>
-      </w:pPr>
-      <w:r>
-        <w:rPr>
-          <w:rFonts w:ascii="Arial" w:hAnsi="Arial" w:cs="Arial"/>
-          <w:color w:val="222222"/>
-          <w:sz w:val="24"/>
-          <w:szCs w:val="24"/>
-          <w:shd w:val="clear" w:color="auto" w:fill="FFFFFF"/>
-        </w:rPr>
-        <w:t>Miről is volt szó az órán?</w:t>
-      </w:r>
-    </w:p>
-    <w:p>
-      <w:pPr>
-        <w:jc w:val="both"/>
-        <w:rPr>
-          <w:rFonts w:ascii="Arial" w:hAnsi="Arial" w:cs="Arial"/>
-          <w:color w:val="222222"/>
-          <w:sz w:val="24"/>
-          <w:szCs w:val="24"/>
-          <w:shd w:val="clear" w:color="auto" w:fill="FFFFFF"/>
-        </w:rPr>
-      </w:pPr>
-    </w:p>
-    <w:p>
-      <w:pPr>
-        <w:jc w:val="both"/>
-        <w:rPr>
-          <w:rFonts w:ascii="Arial" w:hAnsi="Arial" w:cs="Arial"/>
-          <w:color w:val="222222"/>
-          <w:sz w:val="24"/>
-          <w:szCs w:val="24"/>
-          <w:shd w:val="clear" w:color="auto" w:fill="FFFFFF"/>
-        </w:rPr>
-      </w:pPr>
-      <w:r>
-        <w:rPr>
-          <w:rFonts w:ascii="Arial" w:hAnsi="Arial" w:cs="Arial"/>
-          <w:color w:val="222222"/>
-          <w:sz w:val="24"/>
-          <w:szCs w:val="24"/>
-          <w:shd w:val="clear" w:color="auto" w:fill="FFFFFF"/>
-        </w:rPr>
-        <w:t xml:space="preserve">Az órán beszéltünk </w:t>
-      </w:r>
-      <w:proofErr w:type="spellStart"/>
-      <w:r>
-        <w:rPr>
-          <w:rFonts w:ascii="Arial" w:hAnsi="Arial" w:cs="Arial"/>
-          <w:b/>
-          <w:bCs/>
-          <w:color w:val="222222"/>
-          <w:sz w:val="24"/>
-          <w:szCs w:val="24"/>
-          <w:shd w:val="clear" w:color="auto" w:fill="FFFFFF"/>
-        </w:rPr>
-        <w:t>node</w:t>
-      </w:r>
-      <w:proofErr w:type="spellEnd"/>
-      <w:r>
-        <w:rPr>
-          <w:rFonts w:ascii="Arial" w:hAnsi="Arial" w:cs="Arial"/>
-          <w:color w:val="222222"/>
-          <w:sz w:val="24"/>
-          <w:szCs w:val="24"/>
-          <w:shd w:val="clear" w:color="auto" w:fill="FFFFFF"/>
-        </w:rPr>
-        <w:t xml:space="preserve"> szerverekről, példát néztünk </w:t>
-      </w:r>
-      <w:proofErr w:type="spellStart"/>
-      <w:r>
-        <w:rPr>
-          <w:rFonts w:ascii="Arial" w:hAnsi="Arial" w:cs="Arial"/>
-          <w:b/>
-          <w:bCs/>
-          <w:color w:val="222222"/>
           <w:sz w:val="24"/>
           <w:szCs w:val="24"/>
           <w:shd w:val="clear" w:color="auto" w:fill="FFFFFF"/>
@@ -178,29 +142,7 @@
           <w:szCs w:val="24"/>
           <w:shd w:val="clear" w:color="auto" w:fill="FFFFFF"/>
         </w:rPr>
-        <w:t xml:space="preserve"> </w:t>
-      </w:r>
-      <w:proofErr w:type="gramStart"/>
-      <w:r>
-        <w:rPr>
-          <w:rFonts w:ascii="Arial" w:hAnsi="Arial" w:cs="Arial"/>
-          <w:color w:val="222222"/>
-          <w:sz w:val="24"/>
-          <w:szCs w:val="24"/>
-          <w:shd w:val="clear" w:color="auto" w:fill="FFFFFF"/>
-        </w:rPr>
-        <w:t>szerverre</w:t>
-      </w:r>
-      <w:proofErr w:type="gramEnd"/>
-      <w:r>
-        <w:rPr>
-          <w:rFonts w:ascii="Arial" w:hAnsi="Arial" w:cs="Arial"/>
-          <w:color w:val="222222"/>
-          <w:sz w:val="24"/>
-          <w:szCs w:val="24"/>
-          <w:shd w:val="clear" w:color="auto" w:fill="FFFFFF"/>
-        </w:rPr>
-        <w:t xml:space="preserve"> illetve </w:t>
+        <w:t xml:space="preserve"> szerverre illetve </w:t>
       </w:r>
       <w:proofErr w:type="spellStart"/>
       <w:r>
@@ -555,29 +497,7 @@
           <w:szCs w:val="24"/>
           <w:shd w:val="clear" w:color="auto" w:fill="FFFFFF"/>
         </w:rPr>
-        <w:t xml:space="preserve"> osztály csak egy metódust </w:t>
-      </w:r>
-      <w:proofErr w:type="gramStart"/>
-      <w:r>
-        <w:rPr>
-          <w:rFonts w:ascii="Arial" w:hAnsi="Arial" w:cs="Arial"/>
-          <w:color w:val="222222"/>
-          <w:sz w:val="24"/>
-          <w:szCs w:val="24"/>
-          <w:shd w:val="clear" w:color="auto" w:fill="FFFFFF"/>
-        </w:rPr>
-        <w:t>tartalmazott</w:t>
-      </w:r>
-      <w:proofErr w:type="gramEnd"/>
-      <w:r>
-        <w:rPr>
-          <w:rFonts w:ascii="Arial" w:hAnsi="Arial" w:cs="Arial"/>
-          <w:color w:val="222222"/>
-          <w:sz w:val="24"/>
-          <w:szCs w:val="24"/>
-          <w:shd w:val="clear" w:color="auto" w:fill="FFFFFF"/>
-        </w:rPr>
-        <w:t xml:space="preserve"> ami visszaadott egy számot (2) de itt a modul exportálás és a fő index.js-be importáláson volt a hangsúly.</w:t>
+        <w:t xml:space="preserve"> osztály csak egy metódust tartalmazott ami visszaadott egy számot (2) de itt a modul exportálás és a fő index.js-be importáláson volt a hangsúly.</w:t>
       </w:r>
     </w:p>
     <w:p>
@@ -988,29 +908,7 @@
           <w:szCs w:val="24"/>
           <w:shd w:val="clear" w:color="auto" w:fill="FFFFFF"/>
         </w:rPr>
-        <w:t xml:space="preserve"> </w:t>
-      </w:r>
-      <w:proofErr w:type="gramStart"/>
-      <w:r>
-        <w:rPr>
-          <w:rFonts w:ascii="Arial" w:hAnsi="Arial" w:cs="Arial"/>
-          <w:color w:val="222222"/>
-          <w:sz w:val="24"/>
-          <w:szCs w:val="24"/>
-          <w:shd w:val="clear" w:color="auto" w:fill="FFFFFF"/>
-        </w:rPr>
-        <w:t>és :</w:t>
-      </w:r>
-      <w:proofErr w:type="gramEnd"/>
-      <w:r>
-        <w:rPr>
-          <w:rFonts w:ascii="Arial" w:hAnsi="Arial" w:cs="Arial"/>
-          <w:color w:val="222222"/>
-          <w:sz w:val="24"/>
-          <w:szCs w:val="24"/>
-          <w:shd w:val="clear" w:color="auto" w:fill="FFFFFF"/>
-        </w:rPr>
-        <w:t>-os</w:t>
+        <w:t xml:space="preserve"> és :-os</w:t>
       </w:r>
       <w:r>
         <w:rPr>
@@ -1166,7 +1064,6 @@
         </w:rPr>
       </w:pPr>
       <w:proofErr w:type="spellStart"/>
-      <w:proofErr w:type="gramStart"/>
       <w:r>
         <w:rPr>
           <w:rFonts w:ascii="Arial" w:hAnsi="Arial" w:cs="Arial"/>
@@ -1186,18 +1083,7 @@
           <w:szCs w:val="24"/>
           <w:shd w:val="clear" w:color="auto" w:fill="FFFFFF"/>
         </w:rPr>
-        <w:t>(</w:t>
-      </w:r>
-      <w:proofErr w:type="gramEnd"/>
-      <w:r>
-        <w:rPr>
-          <w:rFonts w:ascii="Arial" w:hAnsi="Arial" w:cs="Arial"/>
-          <w:color w:val="222222"/>
-          <w:sz w:val="24"/>
-          <w:szCs w:val="24"/>
-          <w:shd w:val="clear" w:color="auto" w:fill="FFFFFF"/>
-        </w:rPr>
-        <w:t>)</w:t>
+        <w:t>()</w:t>
       </w:r>
     </w:p>
     <w:p>
@@ -1307,7 +1193,6 @@
         <w:t xml:space="preserve"> loptam számomra megszokott dolgokat (pl.: </w:t>
       </w:r>
       <w:proofErr w:type="spellStart"/>
-      <w:proofErr w:type="gramStart"/>
       <w:r>
         <w:rPr>
           <w:rFonts w:ascii="Arial" w:hAnsi="Arial" w:cs="Arial"/>
@@ -1327,18 +1212,7 @@
           <w:szCs w:val="24"/>
           <w:shd w:val="clear" w:color="auto" w:fill="FFFFFF"/>
         </w:rPr>
-        <w:t>(</w:t>
-      </w:r>
-      <w:proofErr w:type="gramEnd"/>
-      <w:r>
-        <w:rPr>
-          <w:rFonts w:ascii="Arial" w:hAnsi="Arial" w:cs="Arial"/>
-          <w:color w:val="222222"/>
-          <w:sz w:val="24"/>
-          <w:szCs w:val="24"/>
-          <w:shd w:val="clear" w:color="auto" w:fill="FFFFFF"/>
-        </w:rPr>
-        <w:t>) metódus)</w:t>
+        <w:t>() metódus)</w:t>
       </w:r>
     </w:p>
     <w:p>
@@ -1408,29 +1282,7 @@
           <w:szCs w:val="24"/>
           <w:shd w:val="clear" w:color="auto" w:fill="FFFFFF"/>
         </w:rPr>
-        <w:t xml:space="preserve">játékot </w:t>
-      </w:r>
-      <w:proofErr w:type="gramStart"/>
-      <w:r>
-        <w:rPr>
-          <w:rFonts w:ascii="Arial" w:hAnsi="Arial" w:cs="Arial"/>
-          <w:color w:val="222222"/>
-          <w:sz w:val="24"/>
-          <w:szCs w:val="24"/>
-          <w:shd w:val="clear" w:color="auto" w:fill="FFFFFF"/>
-        </w:rPr>
-        <w:t>csináltam</w:t>
-      </w:r>
-      <w:proofErr w:type="gramEnd"/>
-      <w:r>
-        <w:rPr>
-          <w:rFonts w:ascii="Arial" w:hAnsi="Arial" w:cs="Arial"/>
-          <w:color w:val="222222"/>
-          <w:sz w:val="24"/>
-          <w:szCs w:val="24"/>
-          <w:shd w:val="clear" w:color="auto" w:fill="FFFFFF"/>
-        </w:rPr>
-        <w:t xml:space="preserve"> ahol későbbi verzióban lehetne több pálya illetve mozgás, jelenleg úgy oldottam meg a játékélményt, hogy változó sebességben jelennek meg csirkék a pályán, amiből ha túl sok lesz vesztettünk, illetve ha adott mennyiségű </w:t>
+        <w:t xml:space="preserve">játékot csináltam ahol későbbi verzióban lehetne több pálya illetve mozgás, jelenleg úgy oldottam meg a játékélményt, hogy változó sebességben jelennek meg csirkék a pályán, amiből ha túl sok lesz vesztettünk, illetve ha adott mennyiségű </w:t>
       </w:r>
       <w:proofErr w:type="spellStart"/>
       <w:r>
@@ -1669,7 +1521,6 @@
         <w:t xml:space="preserve"> fogtam fel (multimédia óráról használatos, </w:t>
       </w:r>
       <w:proofErr w:type="spellStart"/>
-      <w:proofErr w:type="gramStart"/>
       <w:r>
         <w:rPr>
           <w:rFonts w:ascii="Arial" w:hAnsi="Arial" w:cs="Arial"/>
@@ -1689,18 +1540,7 @@
           <w:szCs w:val="24"/>
           <w:shd w:val="clear" w:color="auto" w:fill="FFFFFF"/>
         </w:rPr>
-        <w:t>(</w:t>
-      </w:r>
-      <w:proofErr w:type="gramEnd"/>
-      <w:r>
-        <w:rPr>
-          <w:rFonts w:ascii="Arial" w:hAnsi="Arial" w:cs="Arial"/>
-          <w:color w:val="222222"/>
-          <w:sz w:val="24"/>
-          <w:szCs w:val="24"/>
-          <w:shd w:val="clear" w:color="auto" w:fill="FFFFFF"/>
-        </w:rPr>
-        <w:t xml:space="preserve">) és ehhez hasonló </w:t>
+        <w:t xml:space="preserve">() és ehhez hasonló </w:t>
       </w:r>
       <w:proofErr w:type="spellStart"/>
       <w:r>
@@ -1876,29 +1716,7 @@
           <w:szCs w:val="24"/>
           <w:shd w:val="clear" w:color="auto" w:fill="FFFFFF"/>
         </w:rPr>
-        <w:t xml:space="preserve"> tulajdonságot is </w:t>
-      </w:r>
-      <w:proofErr w:type="gramStart"/>
-      <w:r>
-        <w:rPr>
-          <w:rFonts w:ascii="Arial" w:hAnsi="Arial" w:cs="Arial"/>
-          <w:color w:val="222222"/>
-          <w:sz w:val="24"/>
-          <w:szCs w:val="24"/>
-          <w:shd w:val="clear" w:color="auto" w:fill="FFFFFF"/>
-        </w:rPr>
-        <w:t>visel</w:t>
-      </w:r>
-      <w:proofErr w:type="gramEnd"/>
-      <w:r>
-        <w:rPr>
-          <w:rFonts w:ascii="Arial" w:hAnsi="Arial" w:cs="Arial"/>
-          <w:color w:val="222222"/>
-          <w:sz w:val="24"/>
-          <w:szCs w:val="24"/>
-          <w:shd w:val="clear" w:color="auto" w:fill="FFFFFF"/>
-        </w:rPr>
-        <w:t xml:space="preserve"> amit már említettem, ezekről majd </w:t>
+        <w:t xml:space="preserve"> tulajdonságot is visel amit már említettem, ezekről majd </w:t>
       </w:r>
       <w:proofErr w:type="spellStart"/>
       <w:r>
@@ -2245,29 +2063,7 @@
           <w:szCs w:val="24"/>
           <w:shd w:val="clear" w:color="auto" w:fill="FFFFFF"/>
         </w:rPr>
-        <w:t xml:space="preserve"> játék fő mondanivalója nem </w:t>
-      </w:r>
-      <w:proofErr w:type="gramStart"/>
-      <w:r>
-        <w:rPr>
-          <w:rFonts w:ascii="Arial" w:hAnsi="Arial" w:cs="Arial"/>
-          <w:color w:val="222222"/>
-          <w:sz w:val="24"/>
-          <w:szCs w:val="24"/>
-          <w:shd w:val="clear" w:color="auto" w:fill="FFFFFF"/>
-        </w:rPr>
-        <w:t>más</w:t>
-      </w:r>
-      <w:proofErr w:type="gramEnd"/>
-      <w:r>
-        <w:rPr>
-          <w:rFonts w:ascii="Arial" w:hAnsi="Arial" w:cs="Arial"/>
-          <w:color w:val="222222"/>
-          <w:sz w:val="24"/>
-          <w:szCs w:val="24"/>
-          <w:shd w:val="clear" w:color="auto" w:fill="FFFFFF"/>
-        </w:rPr>
-        <w:t xml:space="preserve"> mint „Találd el a csirké</w:t>
+        <w:t xml:space="preserve"> játék fő mondanivalója nem más mint „Találd el a csirké</w:t>
       </w:r>
       <w:r>
         <w:rPr>
@@ -2341,29 +2137,7 @@
           <w:szCs w:val="24"/>
           <w:shd w:val="clear" w:color="auto" w:fill="FFFFFF"/>
         </w:rPr>
-        <w:t xml:space="preserve">), nem lesz vége a játéknak és nem tud kikapni </w:t>
-      </w:r>
-      <w:proofErr w:type="gramStart"/>
-      <w:r>
-        <w:rPr>
-          <w:rFonts w:ascii="Arial" w:hAnsi="Arial" w:cs="Arial"/>
-          <w:color w:val="222222"/>
-          <w:sz w:val="24"/>
-          <w:szCs w:val="24"/>
-          <w:shd w:val="clear" w:color="auto" w:fill="FFFFFF"/>
-        </w:rPr>
-        <w:t>( nagyon</w:t>
-      </w:r>
-      <w:proofErr w:type="gramEnd"/>
-      <w:r>
-        <w:rPr>
-          <w:rFonts w:ascii="Arial" w:hAnsi="Arial" w:cs="Arial"/>
-          <w:color w:val="222222"/>
-          <w:sz w:val="24"/>
-          <w:szCs w:val="24"/>
-          <w:shd w:val="clear" w:color="auto" w:fill="FFFFFF"/>
-        </w:rPr>
-        <w:t xml:space="preserve"> sok csirke lesz a pályán</w:t>
+        <w:t>), nem lesz vége a játéknak és nem tud kikapni ( nagyon sok csirke lesz a pályán</w:t>
       </w:r>
     </w:p>
     <w:p>
@@ -2421,29 +2195,7 @@
           <w:szCs w:val="24"/>
           <w:shd w:val="clear" w:color="auto" w:fill="FFFFFF"/>
         </w:rPr>
-        <w:t xml:space="preserve"> bal felső sarkában egy piros számmal van jelezve, hogy hány csirke található a </w:t>
-      </w:r>
-      <w:proofErr w:type="gramStart"/>
-      <w:r>
-        <w:rPr>
-          <w:rFonts w:ascii="Arial" w:hAnsi="Arial" w:cs="Arial"/>
-          <w:color w:val="222222"/>
-          <w:sz w:val="24"/>
-          <w:szCs w:val="24"/>
-          <w:shd w:val="clear" w:color="auto" w:fill="FFFFFF"/>
-        </w:rPr>
-        <w:t>pályán</w:t>
-      </w:r>
-      <w:proofErr w:type="gramEnd"/>
-      <w:r>
-        <w:rPr>
-          <w:rFonts w:ascii="Arial" w:hAnsi="Arial" w:cs="Arial"/>
-          <w:color w:val="222222"/>
-          <w:sz w:val="24"/>
-          <w:szCs w:val="24"/>
-          <w:shd w:val="clear" w:color="auto" w:fill="FFFFFF"/>
-        </w:rPr>
-        <w:t xml:space="preserve"> akit le kellene lőni, a jobbfelső sarokban pedig zölddel, hogy már mennyit sikerült eltalálni az aktuális játékmenet alatt.</w:t>
+        <w:t xml:space="preserve"> bal felső sarkában egy piros számmal van jelezve, hogy hány csirke található a pályán akit le kellene lőni, a jobbfelső sarokban pedig zölddel, hogy már mennyit sikerült eltalálni az aktuális játékmenet alatt.</w:t>
       </w:r>
     </w:p>
     <w:p>
@@ -2983,47 +2735,7 @@
           <w:szCs w:val="24"/>
           <w:shd w:val="clear" w:color="auto" w:fill="FFFFFF"/>
         </w:rPr>
-        <w:t xml:space="preserve"> csirke képének </w:t>
-      </w:r>
-      <w:r>
-        <w:rPr>
-          <w:rFonts w:ascii="Arial" w:hAnsi="Arial" w:cs="Arial"/>
-          <w:color w:val="222222"/>
-          <w:sz w:val="24"/>
-          <w:szCs w:val="24"/>
-          <w:shd w:val="clear" w:color="auto" w:fill="FFFFFF"/>
-        </w:rPr>
-        <w:t xml:space="preserve">magassága </w:t>
-      </w:r>
-      <w:r>
-        <w:rPr>
-          <w:rFonts w:ascii="Arial" w:hAnsi="Arial" w:cs="Arial"/>
-          <w:color w:val="222222"/>
-          <w:sz w:val="24"/>
-          <w:szCs w:val="24"/>
-          <w:shd w:val="clear" w:color="auto" w:fill="FFFFFF"/>
-        </w:rPr>
-        <w:t>(ugyanez a szám van meg</w:t>
-      </w:r>
-      <w:r>
-        <w:rPr>
-          <w:rFonts w:ascii="Arial" w:hAnsi="Arial" w:cs="Arial"/>
-          <w:color w:val="222222"/>
-          <w:sz w:val="24"/>
-          <w:szCs w:val="24"/>
-          <w:shd w:val="clear" w:color="auto" w:fill="FFFFFF"/>
-        </w:rPr>
-        <w:t>adv</w:t>
-      </w:r>
-      <w:r>
-        <w:rPr>
-          <w:rFonts w:ascii="Arial" w:hAnsi="Arial" w:cs="Arial"/>
-          <w:color w:val="222222"/>
-          <w:sz w:val="24"/>
-          <w:szCs w:val="24"/>
-          <w:shd w:val="clear" w:color="auto" w:fill="FFFFFF"/>
-        </w:rPr>
-        <w:t xml:space="preserve">a </w:t>
+        <w:t xml:space="preserve"> csirke képének magassága (ugyanez a szám van megadva </w:t>
       </w:r>
       <w:proofErr w:type="spellStart"/>
       <w:r>
@@ -3340,17 +3052,7 @@
           <w:szCs w:val="24"/>
           <w:shd w:val="clear" w:color="auto" w:fill="FFFFFF"/>
         </w:rPr>
-        <w:t>aximálisan ennyi csirke lehet egyszerre a pályán</w:t>
-      </w:r>
-      <w:r>
-        <w:rPr>
-          <w:rFonts w:ascii="Arial" w:hAnsi="Arial" w:cs="Arial"/>
-          <w:color w:val="222222"/>
-          <w:sz w:val="24"/>
-          <w:szCs w:val="24"/>
-          <w:shd w:val="clear" w:color="auto" w:fill="FFFFFF"/>
-        </w:rPr>
-        <w:t xml:space="preserve"> (</w:t>
+        <w:t>aximálisan ennyi csirke lehet egyszerre a pályán (</w:t>
       </w:r>
       <w:proofErr w:type="spellStart"/>
       <w:r>
@@ -3419,17 +3121,7 @@
           <w:szCs w:val="24"/>
           <w:shd w:val="clear" w:color="auto" w:fill="FFFFFF"/>
         </w:rPr>
-        <w:t xml:space="preserve"> játék leglassabb sebessége, a csúszka maximuma</w:t>
-      </w:r>
-      <w:r>
-        <w:rPr>
-          <w:rFonts w:ascii="Arial" w:hAnsi="Arial" w:cs="Arial"/>
-          <w:color w:val="222222"/>
-          <w:sz w:val="24"/>
-          <w:szCs w:val="24"/>
-          <w:shd w:val="clear" w:color="auto" w:fill="FFFFFF"/>
-        </w:rPr>
-        <w:t xml:space="preserve"> (</w:t>
+        <w:t xml:space="preserve"> játék leglassabb sebessége, a csúszka maximuma (</w:t>
       </w:r>
       <w:proofErr w:type="spellStart"/>
       <w:r>
@@ -3498,17 +3190,7 @@
           <w:szCs w:val="24"/>
           <w:shd w:val="clear" w:color="auto" w:fill="FFFFFF"/>
         </w:rPr>
-        <w:t xml:space="preserve"> játék leggyorsabb sebessége, a csúszka minimuma </w:t>
-      </w:r>
-      <w:r>
-        <w:rPr>
-          <w:rFonts w:ascii="Arial" w:hAnsi="Arial" w:cs="Arial"/>
-          <w:color w:val="222222"/>
-          <w:sz w:val="24"/>
-          <w:szCs w:val="24"/>
-          <w:shd w:val="clear" w:color="auto" w:fill="FFFFFF"/>
-        </w:rPr>
-        <w:t>(</w:t>
+        <w:t xml:space="preserve"> játék leggyorsabb sebessége, a csúszka minimuma (</w:t>
       </w:r>
       <w:proofErr w:type="spellStart"/>
       <w:r>
@@ -3577,17 +3259,7 @@
           <w:szCs w:val="24"/>
           <w:shd w:val="clear" w:color="auto" w:fill="FFFFFF"/>
         </w:rPr>
-        <w:t xml:space="preserve"> játék kezdő sebessége </w:t>
-      </w:r>
-      <w:r>
-        <w:rPr>
-          <w:rFonts w:ascii="Arial" w:hAnsi="Arial" w:cs="Arial"/>
-          <w:color w:val="222222"/>
-          <w:sz w:val="24"/>
-          <w:szCs w:val="24"/>
-          <w:shd w:val="clear" w:color="auto" w:fill="FFFFFF"/>
-        </w:rPr>
-        <w:t>(</w:t>
+        <w:t xml:space="preserve"> játék kezdő sebessége (</w:t>
       </w:r>
       <w:proofErr w:type="spellStart"/>
       <w:r>
@@ -3656,17 +3328,7 @@
           <w:szCs w:val="24"/>
           <w:shd w:val="clear" w:color="auto" w:fill="FFFFFF"/>
         </w:rPr>
-        <w:t xml:space="preserve">zintlépéskor ennyit gyorsul a játék </w:t>
-      </w:r>
-      <w:r>
-        <w:rPr>
-          <w:rFonts w:ascii="Arial" w:hAnsi="Arial" w:cs="Arial"/>
-          <w:color w:val="222222"/>
-          <w:sz w:val="24"/>
-          <w:szCs w:val="24"/>
-          <w:shd w:val="clear" w:color="auto" w:fill="FFFFFF"/>
-        </w:rPr>
-        <w:t>(</w:t>
+        <w:t>zintlépéskor ennyit gyorsul a játék (</w:t>
       </w:r>
       <w:proofErr w:type="spellStart"/>
       <w:r>
@@ -3757,17 +3419,7 @@
           <w:szCs w:val="24"/>
           <w:shd w:val="clear" w:color="auto" w:fill="FFFFFF"/>
         </w:rPr>
-        <w:t xml:space="preserve">-ként lép szintet a játékos (gyorsul a játék) </w:t>
-      </w:r>
-      <w:r>
-        <w:rPr>
-          <w:rFonts w:ascii="Arial" w:hAnsi="Arial" w:cs="Arial"/>
-          <w:color w:val="222222"/>
-          <w:sz w:val="24"/>
-          <w:szCs w:val="24"/>
-          <w:shd w:val="clear" w:color="auto" w:fill="FFFFFF"/>
-        </w:rPr>
-        <w:t>(</w:t>
+        <w:t>-ként lép szintet a játékos (gyorsul a játék) (</w:t>
       </w:r>
       <w:proofErr w:type="spellStart"/>
       <w:r>
@@ -3925,17 +3577,7 @@
           <w:szCs w:val="24"/>
           <w:shd w:val="clear" w:color="auto" w:fill="FFFFFF"/>
         </w:rPr>
-        <w:t xml:space="preserve">MOTIVATION = </w:t>
-      </w:r>
-      <w:r>
-        <w:rPr>
-          <w:rFonts w:ascii="Arial" w:hAnsi="Arial" w:cs="Arial"/>
-          <w:color w:val="222222"/>
-          <w:sz w:val="24"/>
-          <w:szCs w:val="24"/>
-          <w:shd w:val="clear" w:color="auto" w:fill="FFFFFF"/>
-        </w:rPr>
-        <w:t>A „Találd el a csirkéket!” szöveg (</w:t>
+        <w:t>MOTIVATION = A „Találd el a csirkéket!” szöveg (</w:t>
       </w:r>
       <w:proofErr w:type="spellStart"/>
       <w:r>
@@ -3984,17 +3626,7 @@
           <w:szCs w:val="24"/>
           <w:shd w:val="clear" w:color="auto" w:fill="FFFFFF"/>
         </w:rPr>
-        <w:t xml:space="preserve">FREEPLAY = </w:t>
-      </w:r>
-      <w:r>
-        <w:rPr>
-          <w:rFonts w:ascii="Arial" w:hAnsi="Arial" w:cs="Arial"/>
-          <w:color w:val="222222"/>
-          <w:sz w:val="24"/>
-          <w:szCs w:val="24"/>
-          <w:shd w:val="clear" w:color="auto" w:fill="FFFFFF"/>
-        </w:rPr>
-        <w:t>a „Szabad játékmód?” kérdésre használt szöveg (</w:t>
+        <w:t>FREEPLAY = a „Szabad játékmód?” kérdésre használt szöveg (</w:t>
       </w:r>
       <w:proofErr w:type="spellStart"/>
       <w:r>
@@ -4171,57 +3803,7 @@
           <w:szCs w:val="24"/>
           <w:shd w:val="clear" w:color="auto" w:fill="FFFFFF"/>
         </w:rPr>
-        <w:t>H</w:t>
-      </w:r>
-      <w:r>
-        <w:rPr>
-          <w:rFonts w:ascii="Arial" w:hAnsi="Arial" w:cs="Arial"/>
-          <w:color w:val="222222"/>
-          <w:sz w:val="24"/>
-          <w:szCs w:val="24"/>
-          <w:shd w:val="clear" w:color="auto" w:fill="FFFFFF"/>
-        </w:rPr>
-        <w:t xml:space="preserve">a </w:t>
-      </w:r>
-      <w:r>
-        <w:rPr>
-          <w:rFonts w:ascii="Arial" w:hAnsi="Arial" w:cs="Arial"/>
-          <w:color w:val="222222"/>
-          <w:sz w:val="24"/>
-          <w:szCs w:val="24"/>
-          <w:shd w:val="clear" w:color="auto" w:fill="FFFFFF"/>
-        </w:rPr>
-        <w:t>elvesztettük</w:t>
-      </w:r>
-      <w:r>
-        <w:rPr>
-          <w:rFonts w:ascii="Arial" w:hAnsi="Arial" w:cs="Arial"/>
-          <w:color w:val="222222"/>
-          <w:sz w:val="24"/>
-          <w:szCs w:val="24"/>
-          <w:shd w:val="clear" w:color="auto" w:fill="FFFFFF"/>
-        </w:rPr>
-        <w:t xml:space="preserve"> a játékot ez a</w:t>
-      </w:r>
-      <w:r>
-        <w:rPr>
-          <w:rFonts w:ascii="Arial" w:hAnsi="Arial" w:cs="Arial"/>
-          <w:color w:val="222222"/>
-          <w:sz w:val="24"/>
-          <w:szCs w:val="24"/>
-          <w:shd w:val="clear" w:color="auto" w:fill="FFFFFF"/>
-        </w:rPr>
-        <w:t xml:space="preserve"> </w:t>
-      </w:r>
-      <w:r>
-        <w:rPr>
-          <w:rFonts w:ascii="Arial" w:hAnsi="Arial" w:cs="Arial"/>
-          <w:color w:val="222222"/>
-          <w:sz w:val="24"/>
-          <w:szCs w:val="24"/>
-          <w:shd w:val="clear" w:color="auto" w:fill="FFFFFF"/>
-        </w:rPr>
-        <w:t>szöveg vár minket (</w:t>
+        <w:t>Ha elvesztettük a játékot ez a szöveg vár minket (</w:t>
       </w:r>
       <w:proofErr w:type="spellStart"/>
       <w:r>
@@ -4478,7 +4060,6 @@
         <w:t xml:space="preserve">Ezt a </w:t>
       </w:r>
       <w:proofErr w:type="spellStart"/>
-      <w:proofErr w:type="gramStart"/>
       <w:r>
         <w:rPr>
           <w:rFonts w:ascii="Arial" w:hAnsi="Arial" w:cs="Arial"/>
@@ -4498,18 +4079,7 @@
           <w:szCs w:val="24"/>
           <w:shd w:val="clear" w:color="auto" w:fill="FFFFFF"/>
         </w:rPr>
-        <w:t>(</w:t>
-      </w:r>
-      <w:proofErr w:type="gramEnd"/>
-      <w:r>
-        <w:rPr>
-          <w:rFonts w:ascii="Arial" w:hAnsi="Arial" w:cs="Arial"/>
-          <w:color w:val="222222"/>
-          <w:sz w:val="24"/>
-          <w:szCs w:val="24"/>
-          <w:shd w:val="clear" w:color="auto" w:fill="FFFFFF"/>
-        </w:rPr>
-        <w:t>) metódusban tesszük meg:</w:t>
+        <w:t>() metódusban tesszük meg:</w:t>
       </w:r>
     </w:p>
     <w:p>
@@ -4562,7 +4132,6 @@
         </w:rPr>
       </w:pPr>
       <w:proofErr w:type="spellStart"/>
-      <w:proofErr w:type="gramStart"/>
       <w:r>
         <w:rPr>
           <w:rFonts w:ascii="Arial" w:hAnsi="Arial" w:cs="Arial"/>
@@ -4582,18 +4151,7 @@
           <w:szCs w:val="24"/>
           <w:shd w:val="clear" w:color="auto" w:fill="FFFFFF"/>
         </w:rPr>
-        <w:t>(</w:t>
-      </w:r>
-      <w:proofErr w:type="gramEnd"/>
-      <w:r>
-        <w:rPr>
-          <w:rFonts w:ascii="Arial" w:hAnsi="Arial" w:cs="Arial"/>
-          <w:color w:val="222222"/>
-          <w:sz w:val="24"/>
-          <w:szCs w:val="24"/>
-          <w:shd w:val="clear" w:color="auto" w:fill="FFFFFF"/>
-        </w:rPr>
-        <w:t>i</w:t>
+        <w:t>(i</w:t>
       </w:r>
       <w:r>
         <w:rPr>
@@ -4685,7 +4243,6 @@
         </w:rPr>
       </w:pPr>
       <w:proofErr w:type="spellStart"/>
-      <w:proofErr w:type="gramStart"/>
       <w:r>
         <w:rPr>
           <w:rFonts w:ascii="Arial" w:hAnsi="Arial" w:cs="Arial"/>
@@ -4705,18 +4262,7 @@
           <w:szCs w:val="24"/>
           <w:shd w:val="clear" w:color="auto" w:fill="FFFFFF"/>
         </w:rPr>
-        <w:t>(</w:t>
-      </w:r>
-      <w:proofErr w:type="gramEnd"/>
-      <w:r>
-        <w:rPr>
-          <w:rFonts w:ascii="Arial" w:hAnsi="Arial" w:cs="Arial"/>
-          <w:color w:val="222222"/>
-          <w:sz w:val="24"/>
-          <w:szCs w:val="24"/>
-          <w:shd w:val="clear" w:color="auto" w:fill="FFFFFF"/>
-        </w:rPr>
-        <w:t>min</w:t>
+        <w:t>(min</w:t>
       </w:r>
       <w:r>
         <w:rPr>
@@ -4832,7 +4378,6 @@
         </w:rPr>
       </w:pPr>
       <w:proofErr w:type="spellStart"/>
-      <w:proofErr w:type="gramStart"/>
       <w:r>
         <w:rPr>
           <w:rFonts w:ascii="Arial" w:hAnsi="Arial" w:cs="Arial"/>
@@ -4852,18 +4397,7 @@
           <w:szCs w:val="24"/>
           <w:shd w:val="clear" w:color="auto" w:fill="FFFFFF"/>
         </w:rPr>
-        <w:t>(</w:t>
-      </w:r>
-      <w:proofErr w:type="gramEnd"/>
-      <w:r>
-        <w:rPr>
-          <w:rFonts w:ascii="Arial" w:hAnsi="Arial" w:cs="Arial"/>
-          <w:color w:val="222222"/>
-          <w:sz w:val="24"/>
-          <w:szCs w:val="24"/>
-          <w:shd w:val="clear" w:color="auto" w:fill="FFFFFF"/>
-        </w:rPr>
-        <w:t xml:space="preserve">): </w:t>
+        <w:t xml:space="preserve">(): </w:t>
       </w:r>
       <w:r>
         <w:rPr>
@@ -4903,7 +4437,6 @@
         </w:rPr>
       </w:pPr>
       <w:proofErr w:type="spellStart"/>
-      <w:proofErr w:type="gramStart"/>
       <w:r>
         <w:rPr>
           <w:rFonts w:ascii="Arial" w:hAnsi="Arial" w:cs="Arial"/>
@@ -4923,18 +4456,7 @@
           <w:szCs w:val="24"/>
           <w:shd w:val="clear" w:color="auto" w:fill="FFFFFF"/>
         </w:rPr>
-        <w:t>(</w:t>
-      </w:r>
-      <w:proofErr w:type="gramEnd"/>
-      <w:r>
-        <w:rPr>
-          <w:rFonts w:ascii="Arial" w:hAnsi="Arial" w:cs="Arial"/>
-          <w:color w:val="222222"/>
-          <w:sz w:val="24"/>
-          <w:szCs w:val="24"/>
-          <w:shd w:val="clear" w:color="auto" w:fill="FFFFFF"/>
-        </w:rPr>
-        <w:t xml:space="preserve">): </w:t>
+        <w:t xml:space="preserve">(): </w:t>
       </w:r>
       <w:proofErr w:type="spellStart"/>
       <w:r>
@@ -4986,7 +4508,6 @@
         </w:rPr>
       </w:pPr>
       <w:proofErr w:type="spellStart"/>
-      <w:proofErr w:type="gramStart"/>
       <w:r>
         <w:rPr>
           <w:rFonts w:ascii="Arial" w:hAnsi="Arial" w:cs="Arial"/>
@@ -5006,18 +4527,7 @@
           <w:szCs w:val="24"/>
           <w:shd w:val="clear" w:color="auto" w:fill="FFFFFF"/>
         </w:rPr>
-        <w:t>(</w:t>
-      </w:r>
-      <w:proofErr w:type="gramEnd"/>
-      <w:r>
-        <w:rPr>
-          <w:rFonts w:ascii="Arial" w:hAnsi="Arial" w:cs="Arial"/>
-          <w:color w:val="222222"/>
-          <w:sz w:val="24"/>
-          <w:szCs w:val="24"/>
-          <w:shd w:val="clear" w:color="auto" w:fill="FFFFFF"/>
-        </w:rPr>
-        <w:t xml:space="preserve">): </w:t>
+        <w:t xml:space="preserve">(): </w:t>
       </w:r>
       <w:r>
         <w:rPr>
@@ -5211,29 +4721,7 @@
           <w:szCs w:val="24"/>
           <w:shd w:val="clear" w:color="auto" w:fill="FFFFFF"/>
         </w:rPr>
-        <w:t xml:space="preserve"> HTML taget rak ki egy </w:t>
-      </w:r>
-      <w:proofErr w:type="gramStart"/>
-      <w:r>
-        <w:rPr>
-          <w:rFonts w:ascii="Arial" w:hAnsi="Arial" w:cs="Arial"/>
-          <w:color w:val="222222"/>
-          <w:sz w:val="24"/>
-          <w:szCs w:val="24"/>
-          <w:shd w:val="clear" w:color="auto" w:fill="FFFFFF"/>
-        </w:rPr>
-        <w:t>ciklusban</w:t>
-      </w:r>
-      <w:proofErr w:type="gramEnd"/>
-      <w:r>
-        <w:rPr>
-          <w:rFonts w:ascii="Arial" w:hAnsi="Arial" w:cs="Arial"/>
-          <w:color w:val="222222"/>
-          <w:sz w:val="24"/>
-          <w:szCs w:val="24"/>
-          <w:shd w:val="clear" w:color="auto" w:fill="FFFFFF"/>
-        </w:rPr>
-        <w:t xml:space="preserve"> ami egy tömbből tölti be a csirkéket. </w:t>
+        <w:t xml:space="preserve"> HTML taget rak ki egy ciklusban ami egy tömbből tölti be a csirkéket. </w:t>
       </w:r>
       <w:r>
         <w:rPr>
@@ -5341,29 +4829,7 @@
           <w:szCs w:val="24"/>
           <w:shd w:val="clear" w:color="auto" w:fill="FFFFFF"/>
         </w:rPr>
-        <w:t xml:space="preserve">-öl a metódus, </w:t>
-      </w:r>
-      <w:proofErr w:type="gramStart"/>
-      <w:r>
-        <w:rPr>
-          <w:rFonts w:ascii="Arial" w:hAnsi="Arial" w:cs="Arial"/>
-          <w:color w:val="222222"/>
-          <w:sz w:val="24"/>
-          <w:szCs w:val="24"/>
-          <w:shd w:val="clear" w:color="auto" w:fill="FFFFFF"/>
-        </w:rPr>
-        <w:t>viszont</w:t>
-      </w:r>
-      <w:proofErr w:type="gramEnd"/>
-      <w:r>
-        <w:rPr>
-          <w:rFonts w:ascii="Arial" w:hAnsi="Arial" w:cs="Arial"/>
-          <w:color w:val="222222"/>
-          <w:sz w:val="24"/>
-          <w:szCs w:val="24"/>
-          <w:shd w:val="clear" w:color="auto" w:fill="FFFFFF"/>
-        </w:rPr>
-        <w:t xml:space="preserve"> ha nem akkor az aktuál</w:t>
+        <w:t>-öl a metódus, viszont ha nem akkor az aktuál</w:t>
       </w:r>
       <w:r>
         <w:rPr>
@@ -5520,7 +4986,6 @@
         </w:rPr>
       </w:pPr>
       <w:proofErr w:type="spellStart"/>
-      <w:proofErr w:type="gramStart"/>
       <w:r>
         <w:rPr>
           <w:rFonts w:ascii="Arial" w:hAnsi="Arial" w:cs="Arial"/>
@@ -5540,18 +5005,7 @@
           <w:szCs w:val="24"/>
           <w:shd w:val="clear" w:color="auto" w:fill="FFFFFF"/>
         </w:rPr>
-        <w:t>(</w:t>
-      </w:r>
-      <w:proofErr w:type="gramEnd"/>
-      <w:r>
-        <w:rPr>
-          <w:rFonts w:ascii="Arial" w:hAnsi="Arial" w:cs="Arial"/>
-          <w:color w:val="222222"/>
-          <w:sz w:val="24"/>
-          <w:szCs w:val="24"/>
-          <w:shd w:val="clear" w:color="auto" w:fill="FFFFFF"/>
-        </w:rPr>
-        <w:t xml:space="preserve">min, </w:t>
+        <w:t xml:space="preserve">(min, </w:t>
       </w:r>
       <w:proofErr w:type="spellStart"/>
       <w:r>
@@ -5896,29 +5350,7 @@
           <w:szCs w:val="24"/>
           <w:shd w:val="clear" w:color="auto" w:fill="FFFFFF"/>
         </w:rPr>
-        <w:t xml:space="preserve">Ha </w:t>
-      </w:r>
-      <w:proofErr w:type="gramStart"/>
-      <w:r>
-        <w:rPr>
-          <w:rFonts w:ascii="Arial" w:hAnsi="Arial" w:cs="Arial"/>
-          <w:color w:val="222222"/>
-          <w:sz w:val="24"/>
-          <w:szCs w:val="24"/>
-          <w:shd w:val="clear" w:color="auto" w:fill="FFFFFF"/>
-        </w:rPr>
-        <w:t>a</w:t>
-      </w:r>
-      <w:proofErr w:type="gramEnd"/>
-      <w:r>
-        <w:rPr>
-          <w:rFonts w:ascii="Arial" w:hAnsi="Arial" w:cs="Arial"/>
-          <w:color w:val="222222"/>
-          <w:sz w:val="24"/>
-          <w:szCs w:val="24"/>
-          <w:shd w:val="clear" w:color="auto" w:fill="FFFFFF"/>
-        </w:rPr>
-        <w:t xml:space="preserve"> elértem annyi pontot, hogy szintet lépjek és nem szabad játékban vagyok akkor szintet lépek, kivéve ha már a leggyorsabb játékban vagyok (utolsó szint) mert ha ez megtörténik akkor vége a játéknak, és gratuláló üzenetet kapok. Viszont</w:t>
+        <w:t>Ha a elértem annyi pontot, hogy szintet lépjek és nem szabad játékban vagyok akkor szintet lépek, kivéve ha már a leggyorsabb játékban vagyok (utolsó szint) mert ha ez megtörténik akkor vége a játéknak, és gratuláló üzenetet kapok. Viszont</w:t>
       </w:r>
       <w:r>
         <w:rPr>
@@ -6202,7 +5634,6 @@
         <w:t xml:space="preserve"> metódust bizonyos idő múlva (</w:t>
       </w:r>
       <w:proofErr w:type="spellStart"/>
-      <w:proofErr w:type="gramStart"/>
       <w:r>
         <w:rPr>
           <w:rFonts w:ascii="Arial" w:hAnsi="Arial" w:cs="Arial"/>
@@ -6214,7 +5645,6 @@
         <w:t>speed</w:t>
       </w:r>
       <w:proofErr w:type="spellEnd"/>
-      <w:proofErr w:type="gramEnd"/>
       <w:r>
         <w:rPr>
           <w:rFonts w:ascii="Arial" w:hAnsi="Arial" w:cs="Arial"/>
@@ -6418,7 +5848,6 @@
         <w:t xml:space="preserve"> metódusban hívjuk meg a </w:t>
       </w:r>
       <w:proofErr w:type="spellStart"/>
-      <w:proofErr w:type="gramStart"/>
       <w:r>
         <w:rPr>
           <w:rFonts w:ascii="Arial" w:hAnsi="Arial" w:cs="Arial"/>
@@ -6438,18 +5867,7 @@
           <w:szCs w:val="24"/>
           <w:shd w:val="clear" w:color="auto" w:fill="FFFFFF"/>
         </w:rPr>
-        <w:t>(</w:t>
-      </w:r>
-      <w:proofErr w:type="gramEnd"/>
-      <w:r>
-        <w:rPr>
-          <w:rFonts w:ascii="Arial" w:hAnsi="Arial" w:cs="Arial"/>
-          <w:color w:val="222222"/>
-          <w:sz w:val="24"/>
-          <w:szCs w:val="24"/>
-          <w:shd w:val="clear" w:color="auto" w:fill="FFFFFF"/>
-        </w:rPr>
-        <w:t>) metódust, ekkor indul el a játék.</w:t>
+        <w:t>() metódust, ekkor indul el a játék.</w:t>
       </w:r>
     </w:p>
     <w:p>
@@ -6615,29 +6033,7 @@
           <w:szCs w:val="24"/>
           <w:shd w:val="clear" w:color="auto" w:fill="FFFFFF"/>
         </w:rPr>
-        <w:t xml:space="preserve">-ben sok egyéb más dolgot is lehetne </w:t>
-      </w:r>
-      <w:proofErr w:type="gramStart"/>
-      <w:r>
-        <w:rPr>
-          <w:rFonts w:ascii="Arial" w:hAnsi="Arial" w:cs="Arial"/>
-          <w:color w:val="222222"/>
-          <w:sz w:val="24"/>
-          <w:szCs w:val="24"/>
-          <w:shd w:val="clear" w:color="auto" w:fill="FFFFFF"/>
-        </w:rPr>
-        <w:t>csinálni</w:t>
-      </w:r>
-      <w:proofErr w:type="gramEnd"/>
-      <w:r>
-        <w:rPr>
-          <w:rFonts w:ascii="Arial" w:hAnsi="Arial" w:cs="Arial"/>
-          <w:color w:val="222222"/>
-          <w:sz w:val="24"/>
-          <w:szCs w:val="24"/>
-          <w:shd w:val="clear" w:color="auto" w:fill="FFFFFF"/>
-        </w:rPr>
-        <w:t xml:space="preserve"> ami nem lehet része a </w:t>
+        <w:t xml:space="preserve">-ben sok egyéb más dolgot is lehetne csinálni ami nem lehet része a </w:t>
       </w:r>
       <w:proofErr w:type="spellStart"/>
       <w:r>
@@ -7045,29 +6441,7 @@
           <w:szCs w:val="24"/>
           <w:shd w:val="clear" w:color="auto" w:fill="FFFFFF"/>
         </w:rPr>
-        <w:t xml:space="preserve"> osztály animációt </w:t>
-      </w:r>
-      <w:proofErr w:type="gramStart"/>
-      <w:r>
-        <w:rPr>
-          <w:rFonts w:ascii="Arial" w:hAnsi="Arial" w:cs="Arial"/>
-          <w:color w:val="222222"/>
-          <w:sz w:val="24"/>
-          <w:szCs w:val="24"/>
-          <w:shd w:val="clear" w:color="auto" w:fill="FFFFFF"/>
-        </w:rPr>
-        <w:t>állít</w:t>
-      </w:r>
-      <w:proofErr w:type="gramEnd"/>
-      <w:r>
-        <w:rPr>
-          <w:rFonts w:ascii="Arial" w:hAnsi="Arial" w:cs="Arial"/>
-          <w:color w:val="222222"/>
-          <w:sz w:val="24"/>
-          <w:szCs w:val="24"/>
-          <w:shd w:val="clear" w:color="auto" w:fill="FFFFFF"/>
-        </w:rPr>
-        <w:t xml:space="preserve"> ami a csirke megjelenésekor fut le.</w:t>
+        <w:t xml:space="preserve"> osztály animációt állít ami a csirke megjelenésekor fut le.</w:t>
       </w:r>
     </w:p>
     <w:p>
@@ -7457,42 +6831,96 @@
           <w:szCs w:val="24"/>
           <w:shd w:val="clear" w:color="auto" w:fill="FFFFFF"/>
         </w:rPr>
-        <w:t xml:space="preserve">Ezentúl még vannak az </w:t>
-      </w:r>
-      <w:proofErr w:type="gramStart"/>
-      <w:r>
-        <w:rPr>
-          <w:rFonts w:ascii="Arial" w:hAnsi="Arial" w:cs="Arial"/>
-          <w:color w:val="222222"/>
-          <w:sz w:val="24"/>
-          <w:szCs w:val="24"/>
-          <w:shd w:val="clear" w:color="auto" w:fill="FFFFFF"/>
-        </w:rPr>
-        <w:t>animációk</w:t>
-      </w:r>
-      <w:proofErr w:type="gramEnd"/>
-      <w:r>
-        <w:rPr>
-          <w:rFonts w:ascii="Arial" w:hAnsi="Arial" w:cs="Arial"/>
-          <w:color w:val="222222"/>
-          <w:sz w:val="24"/>
-          <w:szCs w:val="24"/>
-          <w:shd w:val="clear" w:color="auto" w:fill="FFFFFF"/>
-        </w:rPr>
-        <w:t xml:space="preserve"> amik az utolsó képként jelennek meg a dokumentá</w:t>
+        <w:t>Ezentúl még vannak az animációk</w:t>
+      </w:r>
+      <w:r>
+        <w:rPr>
+          <w:rFonts w:ascii="Arial" w:hAnsi="Arial" w:cs="Arial"/>
+          <w:color w:val="222222"/>
+          <w:sz w:val="24"/>
+          <w:szCs w:val="24"/>
+          <w:shd w:val="clear" w:color="auto" w:fill="FFFFFF"/>
+        </w:rPr>
+        <w:t>,</w:t>
+      </w:r>
+      <w:r>
+        <w:rPr>
+          <w:rFonts w:ascii="Arial" w:hAnsi="Arial" w:cs="Arial"/>
+          <w:color w:val="222222"/>
+          <w:sz w:val="24"/>
+          <w:szCs w:val="24"/>
+          <w:shd w:val="clear" w:color="auto" w:fill="FFFFFF"/>
+        </w:rPr>
+        <w:t xml:space="preserve"> amik az utolsó képként jelennek meg a dokumentációban.</w:t>
+      </w:r>
+    </w:p>
+    <w:p>
+      <w:pPr>
+        <w:rPr>
+          <w:rFonts w:ascii="Arial" w:hAnsi="Arial" w:cs="Arial"/>
+          <w:color w:val="222222"/>
+          <w:sz w:val="24"/>
+          <w:szCs w:val="24"/>
+          <w:shd w:val="clear" w:color="auto" w:fill="FFFFFF"/>
+        </w:rPr>
+      </w:pPr>
+      <w:r>
+        <w:rPr>
+          <w:rFonts w:ascii="Arial" w:hAnsi="Arial" w:cs="Arial"/>
+          <w:color w:val="222222"/>
+          <w:sz w:val="24"/>
+          <w:szCs w:val="24"/>
+          <w:shd w:val="clear" w:color="auto" w:fill="FFFFFF"/>
+        </w:rPr>
+        <w:br w:type="page"/>
+      </w:r>
+    </w:p>
+    <w:p>
+      <w:pPr>
+        <w:jc w:val="both"/>
+        <w:rPr>
+          <w:rFonts w:ascii="Arial" w:hAnsi="Arial" w:cs="Arial"/>
+          <w:color w:val="222222"/>
+          <w:sz w:val="24"/>
+          <w:szCs w:val="24"/>
+          <w:shd w:val="clear" w:color="auto" w:fill="FFFFFF"/>
+        </w:rPr>
+      </w:pPr>
+      <w:r>
+        <w:rPr>
+          <w:rFonts w:ascii="Arial" w:hAnsi="Arial" w:cs="Arial"/>
+          <w:color w:val="222222"/>
+          <w:sz w:val="24"/>
+          <w:szCs w:val="24"/>
+          <w:shd w:val="clear" w:color="auto" w:fill="FFFFFF"/>
+        </w:rPr>
+        <w:lastRenderedPageBreak/>
+        <w:t xml:space="preserve">Előfordulhat, hogy későbbi </w:t>
+      </w:r>
+      <w:proofErr w:type="spellStart"/>
+      <w:r>
+        <w:rPr>
+          <w:rFonts w:ascii="Arial" w:hAnsi="Arial" w:cs="Arial"/>
+          <w:color w:val="222222"/>
+          <w:sz w:val="24"/>
+          <w:szCs w:val="24"/>
+          <w:shd w:val="clear" w:color="auto" w:fill="FFFFFF"/>
+        </w:rPr>
+        <w:t>push</w:t>
+      </w:r>
+      <w:proofErr w:type="spellEnd"/>
+      <w:r>
+        <w:rPr>
+          <w:rFonts w:ascii="Arial" w:hAnsi="Arial" w:cs="Arial"/>
+          <w:color w:val="222222"/>
+          <w:sz w:val="24"/>
+          <w:szCs w:val="24"/>
+          <w:shd w:val="clear" w:color="auto" w:fill="FFFFFF"/>
+        </w:rPr>
+        <w:t xml:space="preserve">-ban történt némi változás, ami miatt picit módosult a kód, ami nem követi a kódról készült képeket. </w:t>
       </w:r>
       <w:bookmarkStart w:id="0" w:name="_GoBack"/>
       <w:bookmarkEnd w:id="0"/>
-      <w:r>
-        <w:rPr>
-          <w:rFonts w:ascii="Arial" w:hAnsi="Arial" w:cs="Arial"/>
-          <w:color w:val="222222"/>
-          <w:sz w:val="24"/>
-          <w:szCs w:val="24"/>
-          <w:shd w:val="clear" w:color="auto" w:fill="FFFFFF"/>
-        </w:rPr>
-        <w:t>cióban.</w:t>
-      </w:r>
     </w:p>
     <w:sectPr>
       <w:headerReference w:type="default" r:id="rId21"/>
@@ -7545,6 +6973,7 @@
         <w:docPartUnique/>
       </w:docPartObj>
     </w:sdtPr>
+    <w:sdtEndPr/>
     <w:sdtContent>
       <w:p>
         <w:pPr>
@@ -7636,8 +7065,6 @@
     </w:r>
     <w:r>
       <w:tab/>
-    </w:r>
-    <w:r>
       <w:t>DOE61D</w:t>
     </w:r>
   </w:p>

</xml_diff>